<commit_message>
User manual + updated document with the client's (android) classes information.
</commit_message>
<xml_diff>
--- a/מדריך למשתמש באפליקציית הבידינג.docx
+++ b/מדריך למשתמש באפליקציית הבידינג.docx
@@ -7,7 +7,7 @@
         <w:bidi/>
         <w:jc w:val="center"/>
         <w:rPr>
-          <w:rFonts w:ascii="David" w:hAnsi="David" w:cs="David" w:hint="cs"/>
+          <w:rFonts w:ascii="David" w:hAnsi="David" w:cs="David"/>
           <w:b/>
           <w:bCs/>
           <w:sz w:val="52"/>
@@ -39,16 +39,18 @@
         </w:rPr>
         <w:t>Bidding App</w:t>
       </w:r>
-      <w:bookmarkStart w:id="0" w:name="_GoBack"/>
-      <w:bookmarkEnd w:id="0"/>
     </w:p>
     <w:p>
       <w:pPr>
         <w:bidi/>
-        <w:rPr>
-          <w:rFonts w:ascii="David" w:hAnsi="David" w:cs="David" w:hint="cs"/>
-          <w:sz w:val="28"/>
-          <w:szCs w:val="28"/>
+        <w:jc w:val="right"/>
+        <w:rPr>
+          <w:rFonts w:ascii="David" w:hAnsi="David" w:cs="David"/>
+          <w:b/>
+          <w:bCs/>
+          <w:sz w:val="28"/>
+          <w:szCs w:val="28"/>
+          <w:u w:val="single"/>
           <w:rtl/>
         </w:rPr>
       </w:pPr>
@@ -62,6 +64,29 @@
           <w:u w:val="single"/>
           <w:rtl/>
         </w:rPr>
+        <w:t>מגישים: ערן אפטר, עמרי לינדנברג, יהודה פינקלשטיין</w:t>
+      </w:r>
+    </w:p>
+    <w:p>
+      <w:pPr>
+        <w:bidi/>
+        <w:rPr>
+          <w:rFonts w:ascii="David" w:hAnsi="David" w:cs="David"/>
+          <w:sz w:val="28"/>
+          <w:szCs w:val="28"/>
+          <w:rtl/>
+        </w:rPr>
+      </w:pPr>
+      <w:r>
+        <w:rPr>
+          <w:rFonts w:ascii="David" w:hAnsi="David" w:cs="David" w:hint="cs"/>
+          <w:b/>
+          <w:bCs/>
+          <w:sz w:val="28"/>
+          <w:szCs w:val="28"/>
+          <w:u w:val="single"/>
+          <w:rtl/>
+        </w:rPr>
         <w:t>מסך ה-</w:t>
       </w:r>
       <w:r>
@@ -268,6 +293,15 @@
           <w:rtl/>
         </w:rPr>
         <w:t>:</w:t>
+      </w:r>
+      <w:r>
+        <w:rPr>
+          <w:rFonts w:ascii="David" w:hAnsi="David" w:cs="David"/>
+          <w:sz w:val="28"/>
+          <w:szCs w:val="28"/>
+          <w:rtl/>
+        </w:rPr>
+        <w:br/>
       </w:r>
       <w:r>
         <w:rPr>
@@ -287,8 +321,8 @@
         </w:rPr>
         <w:drawing>
           <wp:inline distT="0" distB="0" distL="0" distR="0" wp14:anchorId="341AB5E2" wp14:editId="7FC075CA">
-            <wp:extent cx="3024554" cy="5943600"/>
-            <wp:effectExtent l="0" t="0" r="4445" b="0"/>
+            <wp:extent cx="2917919" cy="5734050"/>
+            <wp:effectExtent l="0" t="0" r="0" b="0"/>
             <wp:docPr id="1" name="Picture 1"/>
             <wp:cNvGraphicFramePr>
               <a:graphicFrameLocks xmlns:a="http://schemas.openxmlformats.org/drawingml/2006/main" noChangeAspect="1"/>
@@ -318,7 +352,7 @@
                   <pic:spPr bwMode="auto">
                     <a:xfrm>
                       <a:off x="0" y="0"/>
-                      <a:ext cx="3024554" cy="5943600"/>
+                      <a:ext cx="2917919" cy="5734050"/>
                     </a:xfrm>
                     <a:prstGeom prst="rect">
                       <a:avLst/>
@@ -349,7 +383,7 @@
       <w:pPr>
         <w:bidi/>
         <w:rPr>
-          <w:rFonts w:ascii="David" w:hAnsi="David" w:cs="David" w:hint="cs"/>
+          <w:rFonts w:ascii="David" w:hAnsi="David" w:cs="David"/>
           <w:sz w:val="28"/>
           <w:szCs w:val="28"/>
           <w:rtl/>
@@ -365,7 +399,6 @@
           <w:u w:val="single"/>
           <w:rtl/>
         </w:rPr>
-        <w:lastRenderedPageBreak/>
         <w:t>מסך ה-</w:t>
       </w:r>
       <w:r>
@@ -511,7 +544,7 @@
         <w:bidi/>
         <w:jc w:val="center"/>
         <w:rPr>
-          <w:rFonts w:ascii="David" w:hAnsi="David" w:cs="David" w:hint="cs"/>
+          <w:rFonts w:ascii="David" w:hAnsi="David" w:cs="David"/>
           <w:sz w:val="28"/>
           <w:szCs w:val="28"/>
           <w:rtl/>
@@ -579,7 +612,7 @@
         <w:bidi/>
         <w:jc w:val="center"/>
         <w:rPr>
-          <w:rFonts w:ascii="David" w:hAnsi="David" w:cs="David" w:hint="cs"/>
+          <w:rFonts w:ascii="David" w:hAnsi="David" w:cs="David"/>
           <w:sz w:val="28"/>
           <w:szCs w:val="28"/>
           <w:rtl/>
@@ -591,7 +624,7 @@
         <w:bidi/>
         <w:jc w:val="center"/>
         <w:rPr>
-          <w:rFonts w:ascii="David" w:hAnsi="David" w:cs="David" w:hint="cs"/>
+          <w:rFonts w:ascii="David" w:hAnsi="David" w:cs="David"/>
           <w:sz w:val="28"/>
           <w:szCs w:val="28"/>
           <w:rtl/>
@@ -603,7 +636,7 @@
         <w:bidi/>
         <w:jc w:val="center"/>
         <w:rPr>
-          <w:rFonts w:ascii="David" w:hAnsi="David" w:cs="David" w:hint="cs"/>
+          <w:rFonts w:ascii="David" w:hAnsi="David" w:cs="David"/>
           <w:sz w:val="28"/>
           <w:szCs w:val="28"/>
           <w:rtl/>
@@ -615,7 +648,7 @@
         <w:bidi/>
         <w:jc w:val="center"/>
         <w:rPr>
-          <w:rFonts w:ascii="David" w:hAnsi="David" w:cs="David" w:hint="cs"/>
+          <w:rFonts w:ascii="David" w:hAnsi="David" w:cs="David"/>
           <w:sz w:val="28"/>
           <w:szCs w:val="28"/>
           <w:rtl/>
@@ -627,7 +660,7 @@
         <w:bidi/>
         <w:jc w:val="center"/>
         <w:rPr>
-          <w:rFonts w:ascii="David" w:hAnsi="David" w:cs="David" w:hint="cs"/>
+          <w:rFonts w:ascii="David" w:hAnsi="David" w:cs="David"/>
           <w:sz w:val="28"/>
           <w:szCs w:val="28"/>
           <w:rtl/>
@@ -639,7 +672,7 @@
         <w:bidi/>
         <w:jc w:val="center"/>
         <w:rPr>
-          <w:rFonts w:ascii="David" w:hAnsi="David" w:cs="David" w:hint="cs"/>
+          <w:rFonts w:ascii="David" w:hAnsi="David" w:cs="David"/>
           <w:sz w:val="28"/>
           <w:szCs w:val="28"/>
           <w:rtl/>
@@ -650,7 +683,7 @@
       <w:pPr>
         <w:bidi/>
         <w:rPr>
-          <w:rFonts w:ascii="David" w:hAnsi="David" w:cs="David" w:hint="cs"/>
+          <w:rFonts w:ascii="David" w:hAnsi="David" w:cs="David"/>
           <w:sz w:val="28"/>
           <w:szCs w:val="28"/>
           <w:rtl/>
@@ -1121,6 +1154,8 @@
         </w:rPr>
         <w:br/>
       </w:r>
+      <w:bookmarkStart w:id="0" w:name="_GoBack"/>
+      <w:bookmarkEnd w:id="0"/>
       <w:r>
         <w:rPr>
           <w:rFonts w:ascii="David" w:hAnsi="David" w:cs="David" w:hint="cs"/>
@@ -1156,8 +1191,8 @@
           <w:szCs w:val="28"/>
         </w:rPr>
         <w:drawing>
-          <wp:inline distT="0" distB="0" distL="0" distR="0" wp14:anchorId="5A0FCA3D" wp14:editId="2ACE7505">
-            <wp:extent cx="2209800" cy="4439331"/>
+          <wp:inline distT="0" distB="0" distL="0" distR="0" wp14:anchorId="47519AED" wp14:editId="20B15F00">
+            <wp:extent cx="2119376" cy="4257675"/>
             <wp:effectExtent l="0" t="0" r="0" b="0"/>
             <wp:docPr id="3" name="Picture 3"/>
             <wp:cNvGraphicFramePr>
@@ -1188,7 +1223,7 @@
                   <pic:spPr bwMode="auto">
                     <a:xfrm>
                       <a:off x="0" y="0"/>
-                      <a:ext cx="2214589" cy="4448952"/>
+                      <a:ext cx="2124295" cy="4267557"/>
                     </a:xfrm>
                     <a:prstGeom prst="rect">
                       <a:avLst/>
@@ -1209,7 +1244,7 @@
       <w:pPr>
         <w:bidi/>
         <w:rPr>
-          <w:rFonts w:ascii="David" w:hAnsi="David" w:cs="David" w:hint="cs"/>
+          <w:rFonts w:ascii="David" w:hAnsi="David" w:cs="David"/>
           <w:sz w:val="28"/>
           <w:szCs w:val="28"/>
           <w:rtl/>
@@ -1267,25 +1302,7 @@
           <w:szCs w:val="28"/>
           <w:rtl/>
         </w:rPr>
-        <w:t>במסך זה נוכל לצפות</w:t>
-      </w:r>
-      <w:r>
-        <w:rPr>
-          <w:rFonts w:ascii="David" w:hAnsi="David" w:cs="David" w:hint="cs"/>
-          <w:sz w:val="28"/>
-          <w:szCs w:val="28"/>
-          <w:rtl/>
-        </w:rPr>
-        <w:t xml:space="preserve"> בכל הפריטים המוצעים למכרז שכרגע קיימים במערכת.</w:t>
-      </w:r>
-      <w:r>
-        <w:rPr>
-          <w:rFonts w:ascii="David" w:hAnsi="David" w:cs="David" w:hint="cs"/>
-          <w:sz w:val="28"/>
-          <w:szCs w:val="28"/>
-          <w:rtl/>
-        </w:rPr>
-        <w:t xml:space="preserve"> הפריטים יוצגו ברשימה אותה נוכל לגלול למעלה ולמטה באמצעות הסמארטפון, כאשר בכל רשומה ברשימה יהיה המידע על הפריט, וגם צבע הרקע יגדיר האם המכרז עדיין קיים או שכבר נגמר </w:t>
+        <w:t xml:space="preserve">במסך זה נוכל לצפות בכל הפריטים המוצעים למכרז שכרגע קיימים במערכת. הפריטים יוצגו ברשימה אותה נוכל לגלול למעלה ולמטה באמצעות הסמארטפון, כאשר בכל רשומה ברשימה יהיה המידע על הפריט, וגם צבע הרקע יגדיר האם המכרז עדיין קיים או שכבר נגמר </w:t>
       </w:r>
       <w:r>
         <w:rPr>
@@ -1504,7 +1521,7 @@
       <w:pPr>
         <w:bidi/>
         <w:rPr>
-          <w:rFonts w:ascii="David" w:hAnsi="David" w:cs="David" w:hint="cs"/>
+          <w:rFonts w:ascii="David" w:hAnsi="David" w:cs="David"/>
           <w:sz w:val="28"/>
           <w:szCs w:val="28"/>
           <w:rtl/>
@@ -1515,7 +1532,7 @@
       <w:pPr>
         <w:bidi/>
         <w:rPr>
-          <w:rFonts w:ascii="David" w:hAnsi="David" w:cs="David" w:hint="cs"/>
+          <w:rFonts w:ascii="David" w:hAnsi="David" w:cs="David"/>
           <w:sz w:val="28"/>
           <w:szCs w:val="28"/>
           <w:rtl/>
@@ -1535,7 +1552,7 @@
       <w:pPr>
         <w:bidi/>
         <w:rPr>
-          <w:rFonts w:ascii="David" w:hAnsi="David" w:cs="David" w:hint="cs"/>
+          <w:rFonts w:ascii="David" w:hAnsi="David" w:cs="David"/>
           <w:sz w:val="28"/>
           <w:szCs w:val="28"/>
           <w:rtl/>
@@ -1593,25 +1610,7 @@
           <w:szCs w:val="28"/>
           <w:rtl/>
         </w:rPr>
-        <w:t xml:space="preserve">במסך זה נוכל לצפות </w:t>
-      </w:r>
-      <w:r>
-        <w:rPr>
-          <w:rFonts w:ascii="David" w:hAnsi="David" w:cs="David" w:hint="cs"/>
-          <w:sz w:val="28"/>
-          <w:szCs w:val="28"/>
-          <w:rtl/>
-        </w:rPr>
-        <w:t>בכל הפריטים השייכים לקטגוריה מסוימת אותה נבחר בלחיצה על אחת מרשימת הקטגוריות שיוצגו.</w:t>
-      </w:r>
-      <w:r>
-        <w:rPr>
-          <w:rFonts w:ascii="David" w:hAnsi="David" w:cs="David" w:hint="cs"/>
-          <w:sz w:val="28"/>
-          <w:szCs w:val="28"/>
-          <w:rtl/>
-        </w:rPr>
-        <w:t xml:space="preserve"> כאשר נבחר קטגוריה נקבל רשימה עם פונקציונליות זהה ל-</w:t>
+        <w:t>במסך זה נוכל לצפות בכל הפריטים השייכים לקטגוריה מסוימת אותה נבחר בלחיצה על אחת מרשימת הקטגוריות שיוצגו. כאשר נבחר קטגוריה נקבל רשימה עם פונקציונליות זהה ל-</w:t>
       </w:r>
       <w:r>
         <w:rPr>
@@ -1752,7 +1751,7 @@
       <w:pPr>
         <w:bidi/>
         <w:rPr>
-          <w:rFonts w:ascii="David" w:hAnsi="David" w:cs="David" w:hint="cs"/>
+          <w:rFonts w:ascii="David" w:hAnsi="David" w:cs="David"/>
           <w:sz w:val="28"/>
           <w:szCs w:val="28"/>
           <w:rtl/>
@@ -1763,7 +1762,7 @@
       <w:pPr>
         <w:bidi/>
         <w:rPr>
-          <w:rFonts w:ascii="David" w:hAnsi="David" w:cs="David" w:hint="cs"/>
+          <w:rFonts w:ascii="David" w:hAnsi="David" w:cs="David"/>
           <w:sz w:val="28"/>
           <w:szCs w:val="28"/>
           <w:rtl/>
@@ -1821,25 +1820,7 @@
           <w:szCs w:val="28"/>
           <w:rtl/>
         </w:rPr>
-        <w:t xml:space="preserve">במסך זה נוכל לצפות </w:t>
-      </w:r>
-      <w:r>
-        <w:rPr>
-          <w:rFonts w:ascii="David" w:hAnsi="David" w:cs="David" w:hint="cs"/>
-          <w:sz w:val="28"/>
-          <w:szCs w:val="28"/>
-          <w:rtl/>
-        </w:rPr>
-        <w:t>בפריט ספציפי אשר נחפש אותו לפי שם, יוצג כל המידע על פריט זה כולל תמונתו (אם קיימת).</w:t>
-      </w:r>
-      <w:r>
-        <w:rPr>
-          <w:rFonts w:ascii="David" w:hAnsi="David" w:cs="David" w:hint="cs"/>
-          <w:sz w:val="28"/>
-          <w:szCs w:val="28"/>
-          <w:rtl/>
-        </w:rPr>
-        <w:t xml:space="preserve"> נכתוב את שם הפריט ונלחץ על</w:t>
+        <w:t>במסך זה נוכל לצפות בפריט ספציפי אשר נחפש אותו לפי שם, יוצג כל המידע על פריט זה כולל תמונתו (אם קיימת). נכתוב את שם הפריט ונלחץ על</w:t>
       </w:r>
       <w:r>
         <w:rPr>
@@ -1980,7 +1961,7 @@
       <w:pPr>
         <w:bidi/>
         <w:rPr>
-          <w:rFonts w:ascii="David" w:hAnsi="David" w:cs="David" w:hint="cs"/>
+          <w:rFonts w:ascii="David" w:hAnsi="David" w:cs="David"/>
           <w:sz w:val="28"/>
           <w:szCs w:val="28"/>
           <w:rtl/>
@@ -1991,7 +1972,7 @@
       <w:pPr>
         <w:bidi/>
         <w:rPr>
-          <w:rFonts w:ascii="David" w:hAnsi="David" w:cs="David" w:hint="cs"/>
+          <w:rFonts w:ascii="David" w:hAnsi="David" w:cs="David"/>
           <w:sz w:val="28"/>
           <w:szCs w:val="28"/>
           <w:rtl/>
@@ -2002,7 +1983,7 @@
       <w:pPr>
         <w:bidi/>
         <w:rPr>
-          <w:rFonts w:ascii="David" w:hAnsi="David" w:cs="David" w:hint="cs"/>
+          <w:rFonts w:ascii="David" w:hAnsi="David" w:cs="David"/>
           <w:sz w:val="28"/>
           <w:szCs w:val="28"/>
           <w:rtl/>
@@ -2063,16 +2044,7 @@
           <w:szCs w:val="28"/>
           <w:rtl/>
         </w:rPr>
-        <w:t>במסך זה נוכל להוסיף</w:t>
-      </w:r>
-      <w:r>
-        <w:rPr>
-          <w:rFonts w:ascii="David" w:hAnsi="David" w:cs="David" w:hint="cs"/>
-          <w:sz w:val="28"/>
-          <w:szCs w:val="28"/>
-          <w:rtl/>
-        </w:rPr>
-        <w:t xml:space="preserve"> פריט לשרת למכירה, נמלא את</w:t>
+        <w:t>במסך זה נוכל להוסיף פריט לשרת למכירה, נמלא את</w:t>
       </w:r>
       <w:r>
         <w:rPr>
@@ -2184,7 +2156,7 @@
       <w:pPr>
         <w:bidi/>
         <w:rPr>
-          <w:rFonts w:ascii="David" w:hAnsi="David" w:cs="David" w:hint="cs"/>
+          <w:rFonts w:ascii="David" w:hAnsi="David" w:cs="David"/>
           <w:sz w:val="28"/>
           <w:szCs w:val="28"/>
           <w:rtl/>
@@ -2222,7 +2194,7 @@
       <w:pPr>
         <w:bidi/>
         <w:rPr>
-          <w:rFonts w:ascii="David" w:hAnsi="David" w:cs="David" w:hint="cs"/>
+          <w:rFonts w:ascii="David" w:hAnsi="David" w:cs="David"/>
           <w:sz w:val="28"/>
           <w:szCs w:val="28"/>
           <w:rtl/>
@@ -2345,7 +2317,7 @@
       <w:pPr>
         <w:bidi/>
         <w:rPr>
-          <w:rFonts w:ascii="David" w:hAnsi="David" w:cs="David" w:hint="cs"/>
+          <w:rFonts w:ascii="David" w:hAnsi="David" w:cs="David"/>
           <w:sz w:val="28"/>
           <w:szCs w:val="28"/>
           <w:rtl/>
@@ -2356,7 +2328,7 @@
       <w:pPr>
         <w:bidi/>
         <w:rPr>
-          <w:rFonts w:ascii="David" w:hAnsi="David" w:cs="David" w:hint="cs"/>
+          <w:rFonts w:ascii="David" w:hAnsi="David" w:cs="David"/>
           <w:sz w:val="28"/>
           <w:szCs w:val="28"/>
           <w:rtl/>
@@ -2367,7 +2339,7 @@
       <w:pPr>
         <w:bidi/>
         <w:rPr>
-          <w:rFonts w:ascii="David" w:hAnsi="David" w:cs="David" w:hint="cs"/>
+          <w:rFonts w:ascii="David" w:hAnsi="David" w:cs="David"/>
           <w:sz w:val="28"/>
           <w:szCs w:val="28"/>
           <w:rtl/>
@@ -2378,7 +2350,7 @@
       <w:pPr>
         <w:bidi/>
         <w:rPr>
-          <w:rFonts w:ascii="David" w:hAnsi="David" w:cs="David" w:hint="cs"/>
+          <w:rFonts w:ascii="David" w:hAnsi="David" w:cs="David"/>
           <w:sz w:val="28"/>
           <w:szCs w:val="28"/>
           <w:rtl/>
@@ -2439,16 +2411,7 @@
           <w:szCs w:val="28"/>
           <w:rtl/>
         </w:rPr>
-        <w:t xml:space="preserve">במסך זה נוכל לצפות </w:t>
-      </w:r>
-      <w:r>
-        <w:rPr>
-          <w:rFonts w:ascii="David" w:hAnsi="David" w:cs="David" w:hint="cs"/>
-          <w:sz w:val="28"/>
-          <w:szCs w:val="28"/>
-          <w:rtl/>
-        </w:rPr>
-        <w:t xml:space="preserve">בכל הפריטים עליהם ביצעתי </w:t>
+        <w:t xml:space="preserve">במסך זה נוכל לצפות בכל הפריטים עליהם ביצעתי </w:t>
       </w:r>
       <w:r>
         <w:rPr>
@@ -2465,7 +2428,34 @@
           <w:szCs w:val="28"/>
           <w:rtl/>
         </w:rPr>
-        <w:t xml:space="preserve"> (הצעת מחיר)</w:t>
+        <w:t xml:space="preserve"> (הצעת מחיר) </w:t>
+      </w:r>
+      <w:r>
+        <w:rPr>
+          <w:rFonts w:ascii="David" w:hAnsi="David" w:cs="David"/>
+          <w:sz w:val="28"/>
+          <w:szCs w:val="28"/>
+          <w:rtl/>
+        </w:rPr>
+        <w:t>–</w:t>
+      </w:r>
+      <w:r>
+        <w:rPr>
+          <w:rFonts w:ascii="David" w:hAnsi="David" w:cs="David" w:hint="cs"/>
+          <w:sz w:val="28"/>
+          <w:szCs w:val="28"/>
+          <w:rtl/>
+        </w:rPr>
+        <w:t xml:space="preserve"> הם יוצגו כרשימה שאותה נוכל לגלול למטה ולמעלה עם פרטים כולל מי המשתמש שכרגע מוביל במכרז (כלומר ביצע הצעת מחיר הכי עדכנית </w:t>
+      </w:r>
+      <w:r>
+        <w:rPr>
+          <w:rFonts w:ascii="David" w:hAnsi="David" w:cs="David"/>
+          <w:sz w:val="28"/>
+          <w:szCs w:val="28"/>
+          <w:rtl/>
+        </w:rPr>
+        <w:t>–</w:t>
       </w:r>
       <w:r>
         <w:rPr>
@@ -2481,42 +2471,6 @@
           <w:rFonts w:ascii="David" w:hAnsi="David" w:cs="David"/>
           <w:sz w:val="28"/>
           <w:szCs w:val="28"/>
-          <w:rtl/>
-        </w:rPr>
-        <w:t>–</w:t>
-      </w:r>
-      <w:r>
-        <w:rPr>
-          <w:rFonts w:ascii="David" w:hAnsi="David" w:cs="David" w:hint="cs"/>
-          <w:sz w:val="28"/>
-          <w:szCs w:val="28"/>
-          <w:rtl/>
-        </w:rPr>
-        <w:t xml:space="preserve"> הם יוצגו כרשימה שאותה נוכל לגלול למטה ולמעלה עם פרטים כולל מי המשתמש שכרגע מוביל במכרז (כלומר ביצע הצעת מחיר הכי עדכנית </w:t>
-      </w:r>
-      <w:r>
-        <w:rPr>
-          <w:rFonts w:ascii="David" w:hAnsi="David" w:cs="David"/>
-          <w:sz w:val="28"/>
-          <w:szCs w:val="28"/>
-          <w:rtl/>
-        </w:rPr>
-        <w:t>–</w:t>
-      </w:r>
-      <w:r>
-        <w:rPr>
-          <w:rFonts w:ascii="David" w:hAnsi="David" w:cs="David" w:hint="cs"/>
-          <w:sz w:val="28"/>
-          <w:szCs w:val="28"/>
-          <w:rtl/>
-        </w:rPr>
-        <w:t xml:space="preserve"> </w:t>
-      </w:r>
-      <w:r>
-        <w:rPr>
-          <w:rFonts w:ascii="David" w:hAnsi="David" w:cs="David"/>
-          <w:sz w:val="28"/>
-          <w:szCs w:val="28"/>
         </w:rPr>
         <w:t>Latest bid username</w:t>
       </w:r>
@@ -2527,25 +2481,7 @@
           <w:szCs w:val="28"/>
           <w:rtl/>
         </w:rPr>
-        <w:t>)</w:t>
-      </w:r>
-      <w:r>
-        <w:rPr>
-          <w:rFonts w:ascii="David" w:hAnsi="David" w:cs="David" w:hint="cs"/>
-          <w:sz w:val="28"/>
-          <w:szCs w:val="28"/>
-          <w:rtl/>
-        </w:rPr>
-        <w:t>.</w:t>
-      </w:r>
-      <w:r>
-        <w:rPr>
-          <w:rFonts w:ascii="David" w:hAnsi="David" w:cs="David" w:hint="cs"/>
-          <w:sz w:val="28"/>
-          <w:szCs w:val="28"/>
-          <w:rtl/>
-        </w:rPr>
-        <w:t xml:space="preserve"> כל פריט שקיים במערכת שמתישהו הצעתי עליו מחיר יוצג ברשימה זו. פריטים שהסתיים מכרזם יוצגו עם רקע אדום ולחיצה עליהם תעביר אותנו למסך הראשי עם הודעה מהשרת שהמכרז עבור פריט זה יסתיים. פריטים בעלי רקע שחור הם פריטים שמכרזם עדיין תקף כך שלחיצה נוספת עליהם תתן לנו את האופציה לבצע עליהם הצעת מחיר - </w:t>
+        <w:t xml:space="preserve">). כל פריט שקיים במערכת שמתישהו הצעתי עליו מחיר יוצג ברשימה זו. פריטים שהסתיים מכרזם יוצגו עם רקע אדום ולחיצה עליהם תעביר אותנו למסך הראשי עם הודעה מהשרת שהמכרז עבור פריט זה יסתיים. פריטים בעלי רקע שחור הם פריטים שמכרזם עדיין תקף כך שלחיצה נוספת עליהם תתן לנו את האופציה לבצע עליהם הצעת מחיר - </w:t>
       </w:r>
       <w:r>
         <w:rPr>
@@ -2806,70 +2742,7 @@
           <w:szCs w:val="28"/>
           <w:rtl/>
         </w:rPr>
-        <w:t xml:space="preserve">צפייה בכל המכרזים </w:t>
-      </w:r>
-      <w:r>
-        <w:rPr>
-          <w:rFonts w:ascii="David" w:hAnsi="David" w:cs="David" w:hint="cs"/>
-          <w:sz w:val="28"/>
-          <w:szCs w:val="28"/>
-          <w:rtl/>
-        </w:rPr>
-        <w:t>של</w:t>
-      </w:r>
-      <w:r>
-        <w:rPr>
-          <w:rFonts w:ascii="David" w:hAnsi="David" w:cs="David" w:hint="cs"/>
-          <w:sz w:val="28"/>
-          <w:szCs w:val="28"/>
-          <w:rtl/>
-        </w:rPr>
-        <w:t xml:space="preserve"> </w:t>
-      </w:r>
-      <w:r>
-        <w:rPr>
-          <w:rFonts w:ascii="David" w:hAnsi="David" w:cs="David" w:hint="cs"/>
-          <w:sz w:val="28"/>
-          <w:szCs w:val="28"/>
-          <w:rtl/>
-        </w:rPr>
-        <w:t>ה</w:t>
-      </w:r>
-      <w:r>
-        <w:rPr>
-          <w:rFonts w:ascii="David" w:hAnsi="David" w:cs="David" w:hint="cs"/>
-          <w:sz w:val="28"/>
-          <w:szCs w:val="28"/>
-          <w:rtl/>
-        </w:rPr>
-        <w:t xml:space="preserve">פריטים שאני </w:t>
-      </w:r>
-      <w:r>
-        <w:rPr>
-          <w:rFonts w:ascii="David" w:hAnsi="David" w:cs="David" w:hint="cs"/>
-          <w:sz w:val="28"/>
-          <w:szCs w:val="28"/>
-          <w:rtl/>
-        </w:rPr>
-        <w:t>הוספתי</w:t>
-      </w:r>
-      <w:r>
-        <w:rPr>
-          <w:rFonts w:ascii="David" w:hAnsi="David" w:cs="David" w:hint="cs"/>
-          <w:sz w:val="28"/>
-          <w:szCs w:val="28"/>
-          <w:rtl/>
-        </w:rPr>
-        <w:t xml:space="preserve"> </w:t>
-      </w:r>
-      <w:r>
-        <w:rPr>
-          <w:rFonts w:ascii="David" w:hAnsi="David" w:cs="David" w:hint="cs"/>
-          <w:sz w:val="28"/>
-          <w:szCs w:val="28"/>
-          <w:rtl/>
-        </w:rPr>
-        <w:t xml:space="preserve">והצעתי למכירה. </w:t>
+        <w:t xml:space="preserve">צפייה בכל המכרזים של הפריטים שאני הוספתי והצעתי למכירה. </w:t>
       </w:r>
       <w:r>
         <w:rPr>
@@ -3023,7 +2896,7 @@
       <w:pPr>
         <w:bidi/>
         <w:rPr>
-          <w:rFonts w:ascii="David" w:hAnsi="David" w:cs="David" w:hint="cs"/>
+          <w:rFonts w:ascii="David" w:hAnsi="David" w:cs="David"/>
           <w:sz w:val="28"/>
           <w:szCs w:val="28"/>
           <w:rtl/>
@@ -3198,7 +3071,7 @@
       <w:pPr>
         <w:bidi/>
         <w:rPr>
-          <w:rFonts w:ascii="David" w:hAnsi="David" w:cs="David" w:hint="cs"/>
+          <w:rFonts w:ascii="David" w:hAnsi="David" w:cs="David"/>
           <w:sz w:val="28"/>
           <w:szCs w:val="28"/>
           <w:rtl/>
@@ -3386,7 +3259,7 @@
       <w:pPr>
         <w:bidi/>
         <w:rPr>
-          <w:rFonts w:ascii="David" w:hAnsi="David" w:cs="David" w:hint="cs"/>
+          <w:rFonts w:ascii="David" w:hAnsi="David" w:cs="David"/>
           <w:sz w:val="28"/>
           <w:szCs w:val="28"/>
           <w:rtl/>
@@ -3462,7 +3335,7 @@
       <w:pPr>
         <w:bidi/>
         <w:rPr>
-          <w:rFonts w:ascii="David" w:hAnsi="David" w:cs="David" w:hint="cs"/>
+          <w:rFonts w:ascii="David" w:hAnsi="David" w:cs="David"/>
           <w:sz w:val="28"/>
           <w:szCs w:val="28"/>
           <w:rtl/>

</xml_diff>